<commit_message>
Edit Meeting minute 1.docx and Meeting minute template.docx (just change format).
Add Meeting minute 2.docx
</commit_message>
<xml_diff>
--- a/Document/Meeting minutes/Meeting minute 1.docx
+++ b/Document/Meeting minutes/Meeting minute 1.docx
@@ -5,17 +5,32 @@
     <w:p>
       <w:pPr>
         <w:pStyle w:val="Title"/>
-      </w:pPr>
-      <w:r>
+        <w:rPr>
+          <w:rFonts w:ascii="Cambria" w:hAnsi="Cambria"/>
+        </w:rPr>
+      </w:pPr>
+      <w:r>
+        <w:rPr>
+          <w:rFonts w:ascii="Cambria" w:hAnsi="Cambria"/>
+        </w:rPr>
         <w:t xml:space="preserve">Meeting Minutes </w:t>
       </w:r>
       <w:r>
+        <w:rPr>
+          <w:rFonts w:ascii="Cambria" w:hAnsi="Cambria"/>
+        </w:rPr>
         <w:t>–</w:t>
       </w:r>
       <w:r>
+        <w:rPr>
+          <w:rFonts w:ascii="Cambria" w:hAnsi="Cambria"/>
+        </w:rPr>
         <w:t xml:space="preserve"> </w:t>
       </w:r>
       <w:r>
+        <w:rPr>
+          <w:rFonts w:ascii="Cambria" w:hAnsi="Cambria"/>
+        </w:rPr>
         <w:t>Group 2</w:t>
       </w:r>
     </w:p>
@@ -23,35 +38,40 @@
       <w:pPr>
         <w:spacing w:after="0" w:line="360" w:lineRule="auto"/>
         <w:rPr>
-          <w:rFonts w:cstheme="minorHAnsi"/>
+          <w:rFonts w:ascii="Cambria" w:hAnsi="Cambria" w:cstheme="minorHAnsi"/>
           <w:b/>
+          <w:sz w:val="24"/>
           <w:lang w:val="vi-VN"/>
         </w:rPr>
       </w:pPr>
       <w:r>
         <w:rPr>
-          <w:rFonts w:cstheme="minorHAnsi"/>
+          <w:rFonts w:ascii="Cambria" w:hAnsi="Cambria" w:cstheme="minorHAnsi"/>
           <w:b/>
+          <w:sz w:val="24"/>
           <w:lang w:val="vi-VN"/>
         </w:rPr>
         <w:t>Meeting No</w:t>
       </w:r>
       <w:r>
         <w:rPr>
-          <w:rFonts w:cstheme="minorHAnsi"/>
+          <w:rFonts w:ascii="Cambria" w:hAnsi="Cambria" w:cstheme="minorHAnsi"/>
           <w:b/>
+          <w:sz w:val="24"/>
         </w:rPr>
         <w:t>:</w:t>
       </w:r>
       <w:r>
         <w:rPr>
-          <w:rFonts w:cstheme="minorHAnsi"/>
+          <w:rFonts w:ascii="Cambria" w:hAnsi="Cambria" w:cstheme="minorHAnsi"/>
+          <w:sz w:val="24"/>
         </w:rPr>
         <w:tab/>
       </w:r>
       <w:r>
         <w:rPr>
-          <w:rFonts w:cstheme="minorHAnsi"/>
+          <w:rFonts w:ascii="Cambria" w:hAnsi="Cambria" w:cstheme="minorHAnsi"/>
+          <w:sz w:val="24"/>
           <w:lang w:val="vi-VN"/>
         </w:rPr>
         <w:t>1</w:t>
@@ -61,25 +81,29 @@
       <w:pPr>
         <w:spacing w:after="0" w:line="360" w:lineRule="auto"/>
         <w:rPr>
-          <w:rFonts w:cstheme="minorHAnsi"/>
-        </w:rPr>
-      </w:pPr>
-      <w:r>
-        <w:rPr>
-          <w:rFonts w:cstheme="minorHAnsi"/>
+          <w:rFonts w:ascii="Cambria" w:hAnsi="Cambria" w:cstheme="minorHAnsi"/>
+          <w:sz w:val="24"/>
+        </w:rPr>
+      </w:pPr>
+      <w:r>
+        <w:rPr>
+          <w:rFonts w:ascii="Cambria" w:hAnsi="Cambria" w:cstheme="minorHAnsi"/>
           <w:b/>
+          <w:sz w:val="24"/>
         </w:rPr>
         <w:t>Location:</w:t>
       </w:r>
       <w:r>
         <w:rPr>
-          <w:rFonts w:cstheme="minorHAnsi"/>
+          <w:rFonts w:ascii="Cambria" w:hAnsi="Cambria" w:cstheme="minorHAnsi"/>
+          <w:sz w:val="24"/>
         </w:rPr>
         <w:tab/>
       </w:r>
       <w:r>
         <w:rPr>
-          <w:rFonts w:cstheme="minorHAnsi"/>
+          <w:rFonts w:ascii="Cambria" w:hAnsi="Cambria" w:cstheme="minorHAnsi"/>
+          <w:sz w:val="24"/>
         </w:rPr>
         <w:t>Room 111</w:t>
       </w:r>
@@ -88,32 +112,37 @@
       <w:pPr>
         <w:spacing w:after="0" w:line="360" w:lineRule="auto"/>
         <w:rPr>
-          <w:rFonts w:cstheme="minorHAnsi"/>
+          <w:rFonts w:ascii="Cambria" w:hAnsi="Cambria" w:cstheme="minorHAnsi"/>
+          <w:sz w:val="24"/>
           <w:lang w:val="vi-VN"/>
         </w:rPr>
       </w:pPr>
       <w:r>
         <w:rPr>
-          <w:rFonts w:cstheme="minorHAnsi"/>
+          <w:rFonts w:ascii="Cambria" w:hAnsi="Cambria" w:cstheme="minorHAnsi"/>
           <w:b/>
+          <w:sz w:val="24"/>
         </w:rPr>
         <w:t>Date:</w:t>
       </w:r>
       <w:r>
         <w:rPr>
-          <w:rFonts w:cstheme="minorHAnsi"/>
+          <w:rFonts w:ascii="Cambria" w:hAnsi="Cambria" w:cstheme="minorHAnsi"/>
+          <w:sz w:val="24"/>
         </w:rPr>
         <w:tab/>
       </w:r>
       <w:r>
         <w:rPr>
-          <w:rFonts w:cstheme="minorHAnsi"/>
+          <w:rFonts w:ascii="Cambria" w:hAnsi="Cambria" w:cstheme="minorHAnsi"/>
+          <w:sz w:val="24"/>
         </w:rPr>
         <w:tab/>
       </w:r>
       <w:r>
         <w:rPr>
-          <w:rFonts w:cstheme="minorHAnsi"/>
+          <w:rFonts w:ascii="Cambria" w:hAnsi="Cambria" w:cstheme="minorHAnsi"/>
+          <w:sz w:val="24"/>
           <w:lang w:val="vi-VN"/>
         </w:rPr>
         <w:t>12 May 2015</w:t>
@@ -126,31 +155,36 @@
         </w:pBdr>
         <w:spacing w:after="0" w:line="360" w:lineRule="auto"/>
         <w:rPr>
-          <w:rFonts w:cstheme="minorHAnsi"/>
-        </w:rPr>
-      </w:pPr>
-      <w:r>
-        <w:rPr>
-          <w:rFonts w:cstheme="minorHAnsi"/>
+          <w:rFonts w:ascii="Cambria" w:hAnsi="Cambria" w:cstheme="minorHAnsi"/>
+          <w:sz w:val="24"/>
+        </w:rPr>
+      </w:pPr>
+      <w:r>
+        <w:rPr>
+          <w:rFonts w:ascii="Cambria" w:hAnsi="Cambria" w:cstheme="minorHAnsi"/>
           <w:b/>
+          <w:sz w:val="24"/>
         </w:rPr>
         <w:t>Time:</w:t>
       </w:r>
       <w:r>
         <w:rPr>
-          <w:rFonts w:cstheme="minorHAnsi"/>
+          <w:rFonts w:ascii="Cambria" w:hAnsi="Cambria" w:cstheme="minorHAnsi"/>
+          <w:sz w:val="24"/>
         </w:rPr>
         <w:tab/>
       </w:r>
       <w:r>
         <w:rPr>
-          <w:rFonts w:cstheme="minorHAnsi"/>
+          <w:rFonts w:ascii="Cambria" w:hAnsi="Cambria" w:cstheme="minorHAnsi"/>
+          <w:sz w:val="24"/>
         </w:rPr>
         <w:tab/>
       </w:r>
       <w:r>
         <w:rPr>
-          <w:rFonts w:cstheme="minorHAnsi"/>
+          <w:rFonts w:ascii="Cambria" w:hAnsi="Cambria" w:cstheme="minorHAnsi"/>
+          <w:sz w:val="24"/>
         </w:rPr>
         <w:t>45 minutes</w:t>
       </w:r>
@@ -162,28 +196,32 @@
         </w:pBdr>
         <w:spacing w:after="0" w:line="360" w:lineRule="auto"/>
         <w:rPr>
-          <w:rFonts w:cstheme="minorHAnsi"/>
+          <w:rFonts w:ascii="Cambria" w:hAnsi="Cambria" w:cstheme="minorHAnsi"/>
+          <w:sz w:val="24"/>
           <w:lang w:val="vi-VN"/>
         </w:rPr>
       </w:pPr>
       <w:r>
         <w:rPr>
-          <w:rFonts w:cstheme="minorHAnsi"/>
+          <w:rFonts w:ascii="Cambria" w:hAnsi="Cambria" w:cstheme="minorHAnsi"/>
           <w:b/>
+          <w:sz w:val="24"/>
           <w:lang w:val="vi-VN"/>
         </w:rPr>
         <w:t>Reporter</w:t>
       </w:r>
       <w:r>
         <w:rPr>
-          <w:rFonts w:cstheme="minorHAnsi"/>
+          <w:rFonts w:ascii="Cambria" w:hAnsi="Cambria" w:cstheme="minorHAnsi"/>
+          <w:sz w:val="24"/>
           <w:lang w:val="vi-VN"/>
         </w:rPr>
         <w:t xml:space="preserve">: </w:t>
       </w:r>
       <w:r>
         <w:rPr>
-          <w:rFonts w:cstheme="minorHAnsi"/>
+          <w:rFonts w:ascii="Cambria" w:hAnsi="Cambria" w:cstheme="minorHAnsi"/>
+          <w:sz w:val="24"/>
           <w:lang w:val="vi-VN"/>
         </w:rPr>
         <w:tab/>
@@ -193,22 +231,39 @@
     <w:p>
       <w:pPr>
         <w:pStyle w:val="Heading2"/>
-      </w:pPr>
-      <w:r>
+        <w:spacing w:before="240" w:after="120" w:line="240" w:lineRule="auto"/>
+        <w:rPr>
+          <w:rFonts w:ascii="Cambria" w:hAnsi="Cambria"/>
+          <w:sz w:val="28"/>
+        </w:rPr>
+      </w:pPr>
+      <w:r>
+        <w:rPr>
+          <w:rFonts w:ascii="Cambria" w:hAnsi="Cambria"/>
+          <w:sz w:val="28"/>
+        </w:rPr>
         <w:t>Attendance</w:t>
       </w:r>
-      <w:bookmarkStart w:id="0" w:name="_GoBack"/>
-      <w:bookmarkEnd w:id="0"/>
     </w:p>
     <w:p>
       <w:pPr>
         <w:pStyle w:val="NormalIndented"/>
         <w:numPr>
           <w:ilvl w:val="0"/>
-          <w:numId w:val="4"/>
+          <w:numId w:val="7"/>
         </w:numPr>
-      </w:pPr>
-      <w:r>
+        <w:rPr>
+          <w:rFonts w:ascii="Cambria" w:hAnsi="Cambria"/>
+          <w:sz w:val="24"/>
+          <w:lang w:val="vi-VN"/>
+        </w:rPr>
+      </w:pPr>
+      <w:r>
+        <w:rPr>
+          <w:rFonts w:ascii="Cambria" w:hAnsi="Cambria"/>
+          <w:sz w:val="24"/>
+          <w:lang w:val="vi-VN"/>
+        </w:rPr>
         <w:t>Kiều Trọng Khánh</w:t>
       </w:r>
     </w:p>
@@ -217,10 +272,20 @@
         <w:pStyle w:val="NormalIndented"/>
         <w:numPr>
           <w:ilvl w:val="0"/>
-          <w:numId w:val="4"/>
+          <w:numId w:val="7"/>
         </w:numPr>
-      </w:pPr>
-      <w:r>
+        <w:rPr>
+          <w:rFonts w:ascii="Cambria" w:hAnsi="Cambria"/>
+          <w:sz w:val="24"/>
+          <w:lang w:val="vi-VN"/>
+        </w:rPr>
+      </w:pPr>
+      <w:r>
+        <w:rPr>
+          <w:rFonts w:ascii="Cambria" w:hAnsi="Cambria"/>
+          <w:sz w:val="24"/>
+          <w:lang w:val="vi-VN"/>
+        </w:rPr>
         <w:t>Đinh Quang Trung</w:t>
       </w:r>
     </w:p>
@@ -229,10 +294,20 @@
         <w:pStyle w:val="NormalIndented"/>
         <w:numPr>
           <w:ilvl w:val="0"/>
-          <w:numId w:val="4"/>
+          <w:numId w:val="7"/>
         </w:numPr>
-      </w:pPr>
-      <w:r>
+        <w:rPr>
+          <w:rFonts w:ascii="Cambria" w:hAnsi="Cambria"/>
+          <w:sz w:val="24"/>
+          <w:lang w:val="vi-VN"/>
+        </w:rPr>
+      </w:pPr>
+      <w:r>
+        <w:rPr>
+          <w:rFonts w:ascii="Cambria" w:hAnsi="Cambria"/>
+          <w:sz w:val="24"/>
+          <w:lang w:val="vi-VN"/>
+        </w:rPr>
         <w:t>Nguyễn Hữu Phúc</w:t>
       </w:r>
     </w:p>
@@ -241,11 +316,31 @@
         <w:pStyle w:val="NormalIndented"/>
         <w:numPr>
           <w:ilvl w:val="0"/>
-          <w:numId w:val="4"/>
+          <w:numId w:val="7"/>
         </w:numPr>
-      </w:pPr>
-      <w:r>
-        <w:t>Phùng Quang Minh Trí</w:t>
+        <w:rPr>
+          <w:rFonts w:ascii="Cambria" w:hAnsi="Cambria"/>
+          <w:sz w:val="24"/>
+          <w:lang w:val="vi-VN"/>
+        </w:rPr>
+      </w:pPr>
+      <w:r>
+        <w:rPr>
+          <w:rFonts w:ascii="Cambria" w:hAnsi="Cambria"/>
+          <w:sz w:val="24"/>
+          <w:lang w:val="vi-VN"/>
+        </w:rPr>
+        <w:t>Phùng Quang Min</w:t>
+      </w:r>
+      <w:bookmarkStart w:id="0" w:name="_GoBack"/>
+      <w:bookmarkEnd w:id="0"/>
+      <w:r>
+        <w:rPr>
+          <w:rFonts w:ascii="Cambria" w:hAnsi="Cambria"/>
+          <w:sz w:val="24"/>
+          <w:lang w:val="vi-VN"/>
+        </w:rPr>
+        <w:t>h Trí</w:t>
       </w:r>
     </w:p>
     <w:p>
@@ -253,21 +348,44 @@
         <w:pStyle w:val="NormalIndented"/>
         <w:numPr>
           <w:ilvl w:val="0"/>
-          <w:numId w:val="4"/>
+          <w:numId w:val="7"/>
         </w:numPr>
-      </w:pPr>
-      <w:r>
+        <w:rPr>
+          <w:rFonts w:ascii="Cambria" w:hAnsi="Cambria"/>
+          <w:sz w:val="24"/>
+          <w:lang w:val="vi-VN"/>
+        </w:rPr>
+      </w:pPr>
+      <w:r>
+        <w:rPr>
+          <w:rFonts w:ascii="Cambria" w:hAnsi="Cambria"/>
+          <w:sz w:val="24"/>
+          <w:lang w:val="vi-VN"/>
+        </w:rPr>
         <w:t>Nguyễn Chí Kha</w:t>
       </w:r>
     </w:p>
     <w:p>
       <w:pPr>
         <w:pStyle w:val="Heading2"/>
-      </w:pPr>
-      <w:r>
+        <w:spacing w:before="240" w:after="120" w:line="240" w:lineRule="auto"/>
+        <w:rPr>
+          <w:rFonts w:ascii="Cambria" w:hAnsi="Cambria"/>
+          <w:sz w:val="28"/>
+        </w:rPr>
+      </w:pPr>
+      <w:r>
+        <w:rPr>
+          <w:rFonts w:ascii="Cambria" w:hAnsi="Cambria"/>
+          <w:sz w:val="28"/>
+        </w:rPr>
         <w:t>Action Items</w:t>
       </w:r>
       <w:r>
+        <w:rPr>
+          <w:rFonts w:ascii="Cambria" w:hAnsi="Cambria"/>
+          <w:sz w:val="28"/>
+        </w:rPr>
         <w:t xml:space="preserve"> </w:t>
       </w:r>
     </w:p>
@@ -276,55 +394,53 @@
         <w:pStyle w:val="ListParagraph"/>
         <w:numPr>
           <w:ilvl w:val="0"/>
-          <w:numId w:val="1"/>
+          <w:numId w:val="8"/>
         </w:numPr>
         <w:spacing w:line="360" w:lineRule="auto"/>
         <w:rPr>
-          <w:rFonts w:ascii="Arial" w:hAnsi="Arial" w:cs="Arial"/>
-        </w:rPr>
-      </w:pPr>
-      <w:r>
-        <w:rPr>
-          <w:rFonts w:ascii="Arial" w:hAnsi="Arial" w:cs="Arial"/>
-        </w:rPr>
-        <w:t xml:space="preserve">Project Core Flow from Mr. </w:t>
-      </w:r>
-      <w:proofErr w:type="spellStart"/>
-      <w:r>
-        <w:rPr>
-          <w:rFonts w:ascii="Arial" w:hAnsi="Arial" w:cs="Arial"/>
-        </w:rPr>
-        <w:t>Kh</w:t>
-      </w:r>
-      <w:r>
-        <w:rPr>
-          <w:rFonts w:ascii="Arial" w:hAnsi="Arial" w:cs="Arial"/>
+          <w:rFonts w:ascii="Cambria" w:hAnsi="Cambria" w:cs="Arial"/>
+          <w:sz w:val="24"/>
+        </w:rPr>
+      </w:pPr>
+      <w:r>
+        <w:rPr>
+          <w:rFonts w:ascii="Cambria" w:hAnsi="Cambria" w:cs="Arial"/>
+          <w:sz w:val="24"/>
+        </w:rPr>
+        <w:t>Project Core Flow from Mr. Kh</w:t>
+      </w:r>
+      <w:r>
+        <w:rPr>
+          <w:rFonts w:ascii="Cambria" w:hAnsi="Cambria" w:cs="Arial"/>
+          <w:sz w:val="24"/>
         </w:rPr>
         <w:t>a</w:t>
       </w:r>
       <w:r>
         <w:rPr>
-          <w:rFonts w:ascii="Arial" w:hAnsi="Arial" w:cs="Arial"/>
+          <w:rFonts w:ascii="Cambria" w:hAnsi="Cambria" w:cs="Arial"/>
+          <w:sz w:val="24"/>
         </w:rPr>
         <w:t>nh</w:t>
       </w:r>
-      <w:proofErr w:type="spellEnd"/>
     </w:p>
     <w:p>
       <w:pPr>
         <w:spacing w:line="360" w:lineRule="auto"/>
         <w:rPr>
-          <w:rFonts w:ascii="Arial" w:hAnsi="Arial" w:cs="Arial"/>
-        </w:rPr>
-      </w:pPr>
-      <w:r>
-        <w:rPr>
-          <w:rFonts w:ascii="Arial" w:hAnsi="Arial" w:cs="Arial"/>
+          <w:rFonts w:ascii="Cambria" w:hAnsi="Cambria" w:cs="Arial"/>
+          <w:sz w:val="24"/>
+        </w:rPr>
+      </w:pPr>
+      <w:r>
+        <w:rPr>
+          <w:rFonts w:ascii="Cambria" w:hAnsi="Cambria" w:cs="Arial"/>
           <w:noProof/>
+          <w:sz w:val="24"/>
         </w:rPr>
         <w:lastRenderedPageBreak/>
         <w:drawing>
-          <wp:inline distT="0" distB="0" distL="0" distR="0">
+          <wp:inline distT="0" distB="0" distL="0" distR="0" wp14:anchorId="65F37806" wp14:editId="48507B4F">
             <wp:extent cx="6400800" cy="4800600"/>
             <wp:effectExtent l="0" t="0" r="0" b="0"/>
             <wp:docPr id="1" name="Picture 1" descr="C:\Users\Dinh Quang Trung\Desktop\11206537_978758085475853_2648926396224323563_o.jpg"/>
@@ -378,16 +494,18 @@
         <w:pStyle w:val="ListParagraph"/>
         <w:numPr>
           <w:ilvl w:val="0"/>
-          <w:numId w:val="1"/>
+          <w:numId w:val="8"/>
         </w:numPr>
         <w:spacing w:line="360" w:lineRule="auto"/>
         <w:rPr>
-          <w:rFonts w:ascii="Arial" w:hAnsi="Arial" w:cs="Arial"/>
-        </w:rPr>
-      </w:pPr>
-      <w:r>
-        <w:rPr>
-          <w:rFonts w:ascii="Arial" w:hAnsi="Arial" w:cs="Arial"/>
+          <w:rFonts w:ascii="Cambria" w:hAnsi="Cambria" w:cs="Arial"/>
+          <w:sz w:val="24"/>
+        </w:rPr>
+      </w:pPr>
+      <w:r>
+        <w:rPr>
+          <w:rFonts w:ascii="Cambria" w:hAnsi="Cambria" w:cs="Arial"/>
+          <w:sz w:val="24"/>
         </w:rPr>
         <w:t>Project Plan for 14 weeks</w:t>
       </w:r>
@@ -397,12 +515,14 @@
         <w:spacing w:line="360" w:lineRule="auto"/>
         <w:ind w:firstLine="648"/>
         <w:rPr>
-          <w:rFonts w:ascii="Arial" w:hAnsi="Arial" w:cs="Arial"/>
-        </w:rPr>
-      </w:pPr>
-      <w:r>
-        <w:rPr>
-          <w:rFonts w:ascii="Arial" w:hAnsi="Arial" w:cs="Arial"/>
+          <w:rFonts w:ascii="Cambria" w:hAnsi="Cambria" w:cs="Arial"/>
+          <w:sz w:val="24"/>
+        </w:rPr>
+      </w:pPr>
+      <w:r>
+        <w:rPr>
+          <w:rFonts w:ascii="Cambria" w:hAnsi="Cambria" w:cs="Arial"/>
+          <w:sz w:val="24"/>
         </w:rPr>
         <w:t>Check scope frequently to know if the features requested from supervisor is enough.</w:t>
       </w:r>
@@ -412,16 +532,18 @@
         <w:pStyle w:val="ListParagraph"/>
         <w:numPr>
           <w:ilvl w:val="0"/>
-          <w:numId w:val="1"/>
+          <w:numId w:val="8"/>
         </w:numPr>
         <w:spacing w:line="360" w:lineRule="auto"/>
         <w:rPr>
-          <w:rFonts w:ascii="Arial" w:hAnsi="Arial" w:cs="Arial"/>
-        </w:rPr>
-      </w:pPr>
-      <w:r>
-        <w:rPr>
-          <w:rFonts w:ascii="Arial" w:hAnsi="Arial" w:cs="Arial"/>
+          <w:rFonts w:ascii="Cambria" w:hAnsi="Cambria" w:cs="Arial"/>
+          <w:sz w:val="24"/>
+        </w:rPr>
+      </w:pPr>
+      <w:r>
+        <w:rPr>
+          <w:rFonts w:ascii="Cambria" w:hAnsi="Cambria" w:cs="Arial"/>
+          <w:sz w:val="24"/>
         </w:rPr>
         <w:t>Discuss about security in NFC card</w:t>
       </w:r>
@@ -431,12 +553,14 @@
         <w:spacing w:line="360" w:lineRule="auto"/>
         <w:ind w:firstLine="648"/>
         <w:rPr>
-          <w:rFonts w:ascii="Arial" w:hAnsi="Arial" w:cs="Arial"/>
-        </w:rPr>
-      </w:pPr>
-      <w:r>
-        <w:rPr>
-          <w:rFonts w:ascii="Arial" w:hAnsi="Arial" w:cs="Arial"/>
+          <w:rFonts w:ascii="Cambria" w:hAnsi="Cambria" w:cs="Arial"/>
+          <w:sz w:val="24"/>
+        </w:rPr>
+      </w:pPr>
+      <w:r>
+        <w:rPr>
+          <w:rFonts w:ascii="Cambria" w:hAnsi="Cambria" w:cs="Arial"/>
+          <w:sz w:val="24"/>
         </w:rPr>
         <w:t>Use low level ID to secure customer information</w:t>
       </w:r>
@@ -446,30 +570,34 @@
         <w:pStyle w:val="ListParagraph"/>
         <w:numPr>
           <w:ilvl w:val="0"/>
-          <w:numId w:val="1"/>
+          <w:numId w:val="8"/>
         </w:numPr>
         <w:spacing w:line="360" w:lineRule="auto"/>
         <w:rPr>
-          <w:rFonts w:ascii="Arial" w:hAnsi="Arial" w:cs="Arial"/>
-        </w:rPr>
-      </w:pPr>
-      <w:r>
-        <w:rPr>
-          <w:rFonts w:ascii="Arial" w:hAnsi="Arial" w:cs="Arial"/>
+          <w:rFonts w:ascii="Cambria" w:hAnsi="Cambria" w:cs="Arial"/>
+          <w:sz w:val="24"/>
+        </w:rPr>
+      </w:pPr>
+      <w:r>
+        <w:rPr>
+          <w:rFonts w:ascii="Cambria" w:hAnsi="Cambria" w:cs="Arial"/>
+          <w:sz w:val="24"/>
         </w:rPr>
         <w:t xml:space="preserve">Project components: 1 </w:t>
       </w:r>
       <w:proofErr w:type="spellStart"/>
       <w:r>
         <w:rPr>
-          <w:rFonts w:ascii="Arial" w:hAnsi="Arial" w:cs="Arial"/>
+          <w:rFonts w:ascii="Cambria" w:hAnsi="Cambria" w:cs="Arial"/>
+          <w:sz w:val="24"/>
         </w:rPr>
         <w:t>webapp</w:t>
       </w:r>
       <w:proofErr w:type="spellEnd"/>
       <w:r>
         <w:rPr>
-          <w:rFonts w:ascii="Arial" w:hAnsi="Arial" w:cs="Arial"/>
+          <w:rFonts w:ascii="Cambria" w:hAnsi="Cambria" w:cs="Arial"/>
+          <w:sz w:val="24"/>
         </w:rPr>
         <w:t>, 1 mobile app for traffic police officer, 1 mobile app for staff to print cards.</w:t>
       </w:r>
@@ -479,22 +607,25 @@
         <w:pStyle w:val="ListParagraph"/>
         <w:numPr>
           <w:ilvl w:val="0"/>
-          <w:numId w:val="1"/>
+          <w:numId w:val="8"/>
         </w:numPr>
         <w:spacing w:line="360" w:lineRule="auto"/>
         <w:rPr>
-          <w:rFonts w:ascii="Arial" w:hAnsi="Arial" w:cs="Arial"/>
-        </w:rPr>
-      </w:pPr>
-      <w:r>
-        <w:rPr>
-          <w:rFonts w:ascii="Arial" w:hAnsi="Arial" w:cs="Arial"/>
+          <w:rFonts w:ascii="Cambria" w:hAnsi="Cambria" w:cs="Arial"/>
+          <w:sz w:val="24"/>
+        </w:rPr>
+      </w:pPr>
+      <w:r>
+        <w:rPr>
+          <w:rFonts w:ascii="Cambria" w:hAnsi="Cambria" w:cs="Arial"/>
+          <w:sz w:val="24"/>
         </w:rPr>
         <w:t>Questions and answers about project business</w:t>
       </w:r>
       <w:r>
         <w:rPr>
-          <w:rFonts w:ascii="Arial" w:hAnsi="Arial" w:cs="Arial"/>
+          <w:rFonts w:ascii="Cambria" w:hAnsi="Cambria" w:cs="Arial"/>
+          <w:sz w:val="24"/>
         </w:rPr>
         <w:t>.</w:t>
       </w:r>
@@ -504,32 +635,20 @@
         <w:pStyle w:val="ListParagraph"/>
         <w:numPr>
           <w:ilvl w:val="0"/>
-          <w:numId w:val="1"/>
+          <w:numId w:val="8"/>
         </w:numPr>
         <w:spacing w:line="360" w:lineRule="auto"/>
         <w:rPr>
-          <w:rFonts w:ascii="Arial" w:hAnsi="Arial" w:cs="Arial"/>
-        </w:rPr>
-      </w:pPr>
-      <w:r>
-        <w:rPr>
-          <w:rFonts w:ascii="Arial" w:hAnsi="Arial" w:cs="Arial"/>
-        </w:rPr>
-        <w:t xml:space="preserve">Next deadline: 14 May: submit report 1 to Mr. </w:t>
-      </w:r>
-      <w:proofErr w:type="spellStart"/>
-      <w:r>
-        <w:rPr>
-          <w:rFonts w:ascii="Arial" w:hAnsi="Arial" w:cs="Arial"/>
-        </w:rPr>
-        <w:t>Khanh</w:t>
-      </w:r>
-      <w:proofErr w:type="spellEnd"/>
-      <w:r>
-        <w:rPr>
-          <w:rFonts w:ascii="Arial" w:hAnsi="Arial" w:cs="Arial"/>
-        </w:rPr>
-        <w:t>.</w:t>
+          <w:rFonts w:ascii="Cambria" w:hAnsi="Cambria" w:cs="Arial"/>
+          <w:sz w:val="24"/>
+        </w:rPr>
+      </w:pPr>
+      <w:r>
+        <w:rPr>
+          <w:rFonts w:ascii="Cambria" w:hAnsi="Cambria" w:cs="Arial"/>
+          <w:sz w:val="24"/>
+        </w:rPr>
+        <w:t>Next deadline: 14 May: submit report 1 to Mr. Khanh.</w:t>
       </w:r>
     </w:p>
     <w:p>
@@ -537,24 +656,25 @@
         <w:pStyle w:val="ListParagraph"/>
         <w:numPr>
           <w:ilvl w:val="0"/>
-          <w:numId w:val="1"/>
+          <w:numId w:val="8"/>
         </w:numPr>
         <w:spacing w:line="360" w:lineRule="auto"/>
         <w:rPr>
-          <w:rFonts w:ascii="Arial" w:hAnsi="Arial" w:cs="Arial"/>
-        </w:rPr>
-      </w:pPr>
-      <w:r>
-        <w:rPr>
-          <w:rFonts w:ascii="Arial" w:hAnsi="Arial" w:cs="Arial"/>
+          <w:rFonts w:ascii="Cambria" w:hAnsi="Cambria" w:cs="Arial"/>
+          <w:sz w:val="24"/>
+        </w:rPr>
+      </w:pPr>
+      <w:r>
+        <w:rPr>
+          <w:rFonts w:ascii="Cambria" w:hAnsi="Cambria" w:cs="Arial"/>
+          <w:sz w:val="24"/>
         </w:rPr>
         <w:t xml:space="preserve">Pass Enroll: </w:t>
       </w:r>
       <w:r>
         <w:rPr>
-          <w:rFonts w:ascii="Helvetica" w:hAnsi="Helvetica" w:cs="Helvetica"/>
+          <w:rFonts w:ascii="Cambria" w:hAnsi="Cambria" w:cs="Helvetica"/>
           <w:color w:val="141823"/>
-          <w:sz w:val="21"/>
           <w:szCs w:val="21"/>
           <w:shd w:val="clear" w:color="auto" w:fill="FFFFFF"/>
         </w:rPr>
@@ -566,18 +686,19 @@
         <w:pStyle w:val="ListParagraph"/>
         <w:numPr>
           <w:ilvl w:val="0"/>
-          <w:numId w:val="1"/>
+          <w:numId w:val="8"/>
         </w:numPr>
         <w:spacing w:line="360" w:lineRule="auto"/>
         <w:rPr>
-          <w:rFonts w:ascii="Arial" w:hAnsi="Arial" w:cs="Arial"/>
-        </w:rPr>
-      </w:pPr>
-      <w:r>
-        <w:rPr>
-          <w:rFonts w:ascii="Helvetica" w:hAnsi="Helvetica" w:cs="Helvetica"/>
+          <w:rFonts w:ascii="Cambria" w:hAnsi="Cambria" w:cs="Arial"/>
+          <w:sz w:val="28"/>
+        </w:rPr>
+      </w:pPr>
+      <w:r>
+        <w:rPr>
+          <w:rFonts w:ascii="Cambria" w:hAnsi="Cambria" w:cs="Helvetica"/>
           <w:color w:val="141823"/>
-          <w:sz w:val="21"/>
+          <w:sz w:val="24"/>
           <w:szCs w:val="21"/>
           <w:shd w:val="clear" w:color="auto" w:fill="FFFFFF"/>
         </w:rPr>
@@ -592,46 +713,41 @@
           <w:numId w:val="6"/>
         </w:numPr>
         <w:spacing w:line="360" w:lineRule="auto"/>
-      </w:pPr>
-      <w:r>
-        <w:rPr>
-          <w:rFonts w:ascii="Helvetica" w:hAnsi="Helvetica" w:cs="Helvetica"/>
+        <w:rPr>
+          <w:rFonts w:ascii="Cambria" w:hAnsi="Cambria"/>
+          <w:sz w:val="28"/>
+        </w:rPr>
+      </w:pPr>
+      <w:r>
+        <w:rPr>
+          <w:rFonts w:ascii="Cambria" w:hAnsi="Cambria" w:cs="Helvetica"/>
           <w:color w:val="141823"/>
-          <w:sz w:val="21"/>
+          <w:sz w:val="24"/>
           <w:szCs w:val="21"/>
           <w:shd w:val="clear" w:color="auto" w:fill="FFFFFF"/>
         </w:rPr>
-        <w:t>Do we need register feature</w:t>
-      </w:r>
-      <w:r>
-        <w:rPr>
-          <w:rFonts w:ascii="Helvetica" w:hAnsi="Helvetica" w:cs="Helvetica"/>
+        <w:t xml:space="preserve">Do we need register feature? </w:t>
+      </w:r>
+      <w:r>
+        <w:rPr>
+          <w:rFonts w:ascii="Cambria" w:hAnsi="Cambria" w:cs="Helvetica"/>
           <w:color w:val="141823"/>
-          <w:sz w:val="21"/>
+          <w:sz w:val="24"/>
           <w:szCs w:val="21"/>
           <w:shd w:val="clear" w:color="auto" w:fill="FFFFFF"/>
         </w:rPr>
-        <w:t>?</w:t>
-      </w:r>
-      <w:r>
-        <w:rPr>
-          <w:rFonts w:ascii="Helvetica" w:hAnsi="Helvetica" w:cs="Helvetica"/>
+        <w:t xml:space="preserve">When user register, they will not receive their account yet but will wait for a staff to approve and make a contract with </w:t>
+      </w:r>
+      <w:r>
+        <w:rPr>
+          <w:rFonts w:ascii="Cambria" w:hAnsi="Cambria" w:cs="Helvetica"/>
           <w:color w:val="141823"/>
-          <w:sz w:val="21"/>
+          <w:sz w:val="24"/>
           <w:szCs w:val="21"/>
           <w:shd w:val="clear" w:color="auto" w:fill="FFFFFF"/>
         </w:rPr>
-        <w:t xml:space="preserve"> </w:t>
-      </w:r>
-      <w:r>
-        <w:rPr>
-          <w:rFonts w:ascii="Helvetica" w:hAnsi="Helvetica" w:cs="Helvetica"/>
-          <w:color w:val="141823"/>
-          <w:sz w:val="21"/>
-          <w:szCs w:val="21"/>
-          <w:shd w:val="clear" w:color="auto" w:fill="FFFFFF"/>
-        </w:rPr>
-        <w:t>When user register, they will not receive their account yet but will wait for a staff to approve and make a contract with them. After the contract is signed, the staff will send a username/password to the user. Is this a good flow?</w:t>
+        <w:lastRenderedPageBreak/>
+        <w:t>them. After the contract is signed, the staff will send a username/password to the user. Is this a good flow?</w:t>
       </w:r>
     </w:p>
     <w:p>
@@ -642,23 +758,26 @@
           <w:numId w:val="6"/>
         </w:numPr>
         <w:spacing w:line="360" w:lineRule="auto"/>
-      </w:pPr>
-      <w:r>
-        <w:rPr>
-          <w:rFonts w:ascii="Helvetica" w:hAnsi="Helvetica" w:cs="Helvetica"/>
+        <w:rPr>
+          <w:rFonts w:ascii="Cambria" w:hAnsi="Cambria"/>
+          <w:sz w:val="28"/>
+        </w:rPr>
+      </w:pPr>
+      <w:r>
+        <w:rPr>
+          <w:rFonts w:ascii="Cambria" w:hAnsi="Cambria" w:cs="Helvetica"/>
           <w:color w:val="141823"/>
-          <w:sz w:val="21"/>
+          <w:sz w:val="24"/>
           <w:szCs w:val="21"/>
           <w:shd w:val="clear" w:color="auto" w:fill="FFFFFF"/>
         </w:rPr>
-        <w:lastRenderedPageBreak/>
         <w:t>Link tracking project</w:t>
       </w:r>
       <w:r>
         <w:rPr>
-          <w:rFonts w:ascii="Helvetica" w:hAnsi="Helvetica" w:cs="Helvetica"/>
+          <w:rFonts w:ascii="Cambria" w:hAnsi="Cambria" w:cs="Helvetica"/>
           <w:color w:val="141823"/>
-          <w:sz w:val="21"/>
+          <w:sz w:val="24"/>
           <w:szCs w:val="21"/>
           <w:shd w:val="clear" w:color="auto" w:fill="FFFFFF"/>
         </w:rPr>
@@ -666,9 +785,9 @@
       </w:r>
       <w:r>
         <w:rPr>
-          <w:rFonts w:ascii="Helvetica" w:hAnsi="Helvetica" w:cs="Helvetica"/>
+          <w:rFonts w:ascii="Cambria" w:hAnsi="Cambria" w:cs="Helvetica"/>
           <w:color w:val="141823"/>
-          <w:sz w:val="21"/>
+          <w:sz w:val="24"/>
           <w:szCs w:val="21"/>
           <w:shd w:val="clear" w:color="auto" w:fill="FFFFFF"/>
         </w:rPr>
@@ -677,9 +796,9 @@
       <w:r>
         <w:rPr>
           <w:rStyle w:val="apple-converted-space"/>
-          <w:rFonts w:ascii="Helvetica" w:hAnsi="Helvetica" w:cs="Helvetica"/>
+          <w:rFonts w:ascii="Cambria" w:hAnsi="Cambria" w:cs="Helvetica"/>
           <w:color w:val="141823"/>
-          <w:sz w:val="21"/>
+          <w:sz w:val="24"/>
           <w:szCs w:val="21"/>
           <w:shd w:val="clear" w:color="auto" w:fill="FFFFFF"/>
         </w:rPr>
@@ -689,9 +808,9 @@
         <w:r>
           <w:rPr>
             <w:rStyle w:val="Hyperlink"/>
-            <w:rFonts w:ascii="Helvetica" w:hAnsi="Helvetica" w:cs="Helvetica"/>
+            <w:rFonts w:ascii="Cambria" w:hAnsi="Cambria" w:cs="Helvetica"/>
             <w:color w:val="3B5998"/>
-            <w:sz w:val="21"/>
+            <w:sz w:val="24"/>
             <w:szCs w:val="21"/>
             <w:shd w:val="clear" w:color="auto" w:fill="FFFFFF"/>
           </w:rPr>
@@ -700,18 +819,18 @@
       </w:hyperlink>
       <w:r>
         <w:rPr>
-          <w:rFonts w:ascii="Helvetica" w:hAnsi="Helvetica" w:cs="Helvetica"/>
+          <w:rFonts w:ascii="Cambria" w:hAnsi="Cambria" w:cs="Helvetica"/>
           <w:color w:val="141823"/>
-          <w:sz w:val="21"/>
+          <w:sz w:val="24"/>
           <w:szCs w:val="21"/>
         </w:rPr>
         <w:br/>
       </w:r>
       <w:r>
         <w:rPr>
-          <w:rFonts w:ascii="Helvetica" w:hAnsi="Helvetica" w:cs="Helvetica"/>
+          <w:rFonts w:ascii="Cambria" w:hAnsi="Cambria" w:cs="Helvetica"/>
           <w:color w:val="141823"/>
-          <w:sz w:val="21"/>
+          <w:sz w:val="24"/>
           <w:szCs w:val="21"/>
           <w:shd w:val="clear" w:color="auto" w:fill="FFFFFF"/>
         </w:rPr>
@@ -726,12 +845,16 @@
           <w:numId w:val="6"/>
         </w:numPr>
         <w:spacing w:line="360" w:lineRule="auto"/>
-      </w:pPr>
-      <w:r>
-        <w:rPr>
-          <w:rFonts w:ascii="Helvetica" w:hAnsi="Helvetica" w:cs="Helvetica"/>
+        <w:rPr>
+          <w:rFonts w:ascii="Cambria" w:hAnsi="Cambria"/>
+          <w:sz w:val="28"/>
+        </w:rPr>
+      </w:pPr>
+      <w:r>
+        <w:rPr>
+          <w:rFonts w:ascii="Cambria" w:hAnsi="Cambria" w:cs="Helvetica"/>
           <w:color w:val="141823"/>
-          <w:sz w:val="21"/>
+          <w:sz w:val="24"/>
           <w:szCs w:val="21"/>
           <w:shd w:val="clear" w:color="auto" w:fill="FFFFFF"/>
         </w:rPr>
@@ -739,9 +862,9 @@
       </w:r>
       <w:r>
         <w:rPr>
-          <w:rFonts w:ascii="Helvetica" w:hAnsi="Helvetica" w:cs="Helvetica"/>
+          <w:rFonts w:ascii="Cambria" w:hAnsi="Cambria" w:cs="Helvetica"/>
           <w:color w:val="141823"/>
-          <w:sz w:val="21"/>
+          <w:sz w:val="24"/>
           <w:szCs w:val="21"/>
           <w:shd w:val="clear" w:color="auto" w:fill="FFFFFF"/>
         </w:rPr>
@@ -749,28 +872,20 @@
       </w:r>
       <w:r>
         <w:rPr>
-          <w:rFonts w:ascii="Helvetica" w:hAnsi="Helvetica" w:cs="Helvetica"/>
+          <w:rFonts w:ascii="Cambria" w:hAnsi="Cambria" w:cs="Helvetica"/>
           <w:color w:val="141823"/>
-          <w:sz w:val="21"/>
+          <w:sz w:val="24"/>
           <w:szCs w:val="21"/>
           <w:shd w:val="clear" w:color="auto" w:fill="FFFFFF"/>
         </w:rPr>
         <w:t>?</w:t>
       </w:r>
-      <w:r>
-        <w:t xml:space="preserve"> </w:t>
-      </w:r>
-    </w:p>
-    <w:p>
-      <w:pPr>
-        <w:pStyle w:val="NormalIndented"/>
-      </w:pPr>
     </w:p>
     <w:sectPr>
       <w:headerReference w:type="default" r:id="rId9"/>
       <w:footerReference w:type="default" r:id="rId10"/>
-      <w:pgSz w:w="12240" w:h="15840" w:code="1"/>
-      <w:pgMar w:top="1080" w:right="1080" w:bottom="1080" w:left="1080" w:header="504" w:footer="504" w:gutter="0"/>
+      <w:pgSz w:w="11909" w:h="16834" w:code="9"/>
+      <w:pgMar w:top="1411" w:right="1138" w:bottom="1411" w:left="1987" w:header="720" w:footer="720" w:gutter="0"/>
       <w:cols w:space="720"/>
       <w:docGrid w:linePitch="360"/>
     </w:sectPr>
@@ -909,7 +1024,7 @@
             <w:sz w:val="18"/>
             <w:szCs w:val="18"/>
           </w:rPr>
-          <w:t>1</w:t>
+          <w:t>3</w:t>
         </w:r>
         <w:r>
           <w:rPr>
@@ -980,7 +1095,97 @@
 
 <file path=word/numbering.xml><?xml version="1.0" encoding="utf-8"?>
 <w:numbering xmlns:wpc="http://schemas.microsoft.com/office/word/2010/wordprocessingCanvas" xmlns:mc="http://schemas.openxmlformats.org/markup-compatibility/2006" xmlns:o="urn:schemas-microsoft-com:office:office" xmlns:r="http://schemas.openxmlformats.org/officeDocument/2006/relationships" xmlns:m="http://schemas.openxmlformats.org/officeDocument/2006/math" xmlns:v="urn:schemas-microsoft-com:vml" xmlns:wp14="http://schemas.microsoft.com/office/word/2010/wordprocessingDrawing" xmlns:wp="http://schemas.openxmlformats.org/drawingml/2006/wordprocessingDrawing" xmlns:w10="urn:schemas-microsoft-com:office:word" xmlns:w="http://schemas.openxmlformats.org/wordprocessingml/2006/main" xmlns:w14="http://schemas.microsoft.com/office/word/2010/wordml" xmlns:w15="http://schemas.microsoft.com/office/word/2012/wordml" xmlns:wpg="http://schemas.microsoft.com/office/word/2010/wordprocessingGroup" xmlns:wpi="http://schemas.microsoft.com/office/word/2010/wordprocessingInk" xmlns:wne="http://schemas.microsoft.com/office/word/2006/wordml" xmlns:wps="http://schemas.microsoft.com/office/word/2010/wordprocessingShape" mc:Ignorable="w14 w15 wp14">
-  <w:abstractNum w:abstractNumId="0">
+  <w:abstractNum w:abstractNumId="0" w15:restartNumberingAfterBreak="0">
+    <w:nsid w:val="0D4D6D09"/>
+    <w:multiLevelType w:val="hybridMultilevel"/>
+    <w:tmpl w:val="9E968E66"/>
+    <w:lvl w:ilvl="0" w:tplc="55064CE8">
+      <w:start w:val="1"/>
+      <w:numFmt w:val="decimal"/>
+      <w:lvlText w:val="%1."/>
+      <w:lvlJc w:val="left"/>
+      <w:pPr>
+        <w:ind w:left="720" w:hanging="360"/>
+      </w:pPr>
+      <w:rPr>
+        <w:rFonts w:hint="default"/>
+        <w:sz w:val="24"/>
+      </w:rPr>
+    </w:lvl>
+    <w:lvl w:ilvl="1" w:tplc="04090019" w:tentative="1">
+      <w:start w:val="1"/>
+      <w:numFmt w:val="lowerLetter"/>
+      <w:lvlText w:val="%2."/>
+      <w:lvlJc w:val="left"/>
+      <w:pPr>
+        <w:ind w:left="1440" w:hanging="360"/>
+      </w:pPr>
+    </w:lvl>
+    <w:lvl w:ilvl="2" w:tplc="0409001B" w:tentative="1">
+      <w:start w:val="1"/>
+      <w:numFmt w:val="lowerRoman"/>
+      <w:lvlText w:val="%3."/>
+      <w:lvlJc w:val="right"/>
+      <w:pPr>
+        <w:ind w:left="2160" w:hanging="180"/>
+      </w:pPr>
+    </w:lvl>
+    <w:lvl w:ilvl="3" w:tplc="0409000F" w:tentative="1">
+      <w:start w:val="1"/>
+      <w:numFmt w:val="decimal"/>
+      <w:lvlText w:val="%4."/>
+      <w:lvlJc w:val="left"/>
+      <w:pPr>
+        <w:ind w:left="2880" w:hanging="360"/>
+      </w:pPr>
+    </w:lvl>
+    <w:lvl w:ilvl="4" w:tplc="04090019" w:tentative="1">
+      <w:start w:val="1"/>
+      <w:numFmt w:val="lowerLetter"/>
+      <w:lvlText w:val="%5."/>
+      <w:lvlJc w:val="left"/>
+      <w:pPr>
+        <w:ind w:left="3600" w:hanging="360"/>
+      </w:pPr>
+    </w:lvl>
+    <w:lvl w:ilvl="5" w:tplc="0409001B" w:tentative="1">
+      <w:start w:val="1"/>
+      <w:numFmt w:val="lowerRoman"/>
+      <w:lvlText w:val="%6."/>
+      <w:lvlJc w:val="right"/>
+      <w:pPr>
+        <w:ind w:left="4320" w:hanging="180"/>
+      </w:pPr>
+    </w:lvl>
+    <w:lvl w:ilvl="6" w:tplc="0409000F" w:tentative="1">
+      <w:start w:val="1"/>
+      <w:numFmt w:val="decimal"/>
+      <w:lvlText w:val="%7."/>
+      <w:lvlJc w:val="left"/>
+      <w:pPr>
+        <w:ind w:left="5040" w:hanging="360"/>
+      </w:pPr>
+    </w:lvl>
+    <w:lvl w:ilvl="7" w:tplc="04090019" w:tentative="1">
+      <w:start w:val="1"/>
+      <w:numFmt w:val="lowerLetter"/>
+      <w:lvlText w:val="%8."/>
+      <w:lvlJc w:val="left"/>
+      <w:pPr>
+        <w:ind w:left="5760" w:hanging="360"/>
+      </w:pPr>
+    </w:lvl>
+    <w:lvl w:ilvl="8" w:tplc="0409001B" w:tentative="1">
+      <w:start w:val="1"/>
+      <w:numFmt w:val="lowerRoman"/>
+      <w:lvlText w:val="%9."/>
+      <w:lvlJc w:val="right"/>
+      <w:pPr>
+        <w:ind w:left="6480" w:hanging="180"/>
+      </w:pPr>
+    </w:lvl>
+  </w:abstractNum>
+  <w:abstractNum w:abstractNumId="1" w15:restartNumberingAfterBreak="0">
     <w:nsid w:val="1F0B308B"/>
     <w:multiLevelType w:val="hybridMultilevel"/>
     <w:tmpl w:val="0A3CF180"/>
@@ -1093,11 +1298,11 @@
       </w:rPr>
     </w:lvl>
   </w:abstractNum>
-  <w:abstractNum w:abstractNumId="1">
+  <w:abstractNum w:abstractNumId="2" w15:restartNumberingAfterBreak="0">
     <w:nsid w:val="28847F20"/>
     <w:multiLevelType w:val="hybridMultilevel"/>
-    <w:tmpl w:val="771AB7BE"/>
-    <w:lvl w:ilvl="0" w:tplc="0409000F">
+    <w:tmpl w:val="FA0E74FA"/>
+    <w:lvl w:ilvl="0" w:tplc="27F07D34">
       <w:start w:val="1"/>
       <w:numFmt w:val="decimal"/>
       <w:lvlText w:val="%1."/>
@@ -1106,107 +1311,196 @@
         <w:ind w:left="1008" w:hanging="360"/>
       </w:pPr>
       <w:rPr>
+        <w:rFonts w:ascii="Cambria" w:eastAsiaTheme="minorHAnsi" w:hAnsi="Cambria" w:cstheme="minorBidi"/>
+      </w:rPr>
+    </w:lvl>
+    <w:lvl w:ilvl="1" w:tplc="04090003" w:tentative="1">
+      <w:start w:val="1"/>
+      <w:numFmt w:val="bullet"/>
+      <w:lvlText w:val="o"/>
+      <w:lvlJc w:val="left"/>
+      <w:pPr>
+        <w:ind w:left="1728" w:hanging="360"/>
+      </w:pPr>
+      <w:rPr>
+        <w:rFonts w:ascii="Courier New" w:hAnsi="Courier New" w:cs="Courier New" w:hint="default"/>
+      </w:rPr>
+    </w:lvl>
+    <w:lvl w:ilvl="2" w:tplc="04090005" w:tentative="1">
+      <w:start w:val="1"/>
+      <w:numFmt w:val="bullet"/>
+      <w:lvlText w:val=""/>
+      <w:lvlJc w:val="left"/>
+      <w:pPr>
+        <w:ind w:left="2448" w:hanging="360"/>
+      </w:pPr>
+      <w:rPr>
+        <w:rFonts w:ascii="Wingdings" w:hAnsi="Wingdings" w:hint="default"/>
+      </w:rPr>
+    </w:lvl>
+    <w:lvl w:ilvl="3" w:tplc="04090001" w:tentative="1">
+      <w:start w:val="1"/>
+      <w:numFmt w:val="bullet"/>
+      <w:lvlText w:val=""/>
+      <w:lvlJc w:val="left"/>
+      <w:pPr>
+        <w:ind w:left="3168" w:hanging="360"/>
+      </w:pPr>
+      <w:rPr>
+        <w:rFonts w:ascii="Symbol" w:hAnsi="Symbol" w:hint="default"/>
+      </w:rPr>
+    </w:lvl>
+    <w:lvl w:ilvl="4" w:tplc="04090003" w:tentative="1">
+      <w:start w:val="1"/>
+      <w:numFmt w:val="bullet"/>
+      <w:lvlText w:val="o"/>
+      <w:lvlJc w:val="left"/>
+      <w:pPr>
+        <w:ind w:left="3888" w:hanging="360"/>
+      </w:pPr>
+      <w:rPr>
+        <w:rFonts w:ascii="Courier New" w:hAnsi="Courier New" w:cs="Courier New" w:hint="default"/>
+      </w:rPr>
+    </w:lvl>
+    <w:lvl w:ilvl="5" w:tplc="04090005" w:tentative="1">
+      <w:start w:val="1"/>
+      <w:numFmt w:val="bullet"/>
+      <w:lvlText w:val=""/>
+      <w:lvlJc w:val="left"/>
+      <w:pPr>
+        <w:ind w:left="4608" w:hanging="360"/>
+      </w:pPr>
+      <w:rPr>
+        <w:rFonts w:ascii="Wingdings" w:hAnsi="Wingdings" w:hint="default"/>
+      </w:rPr>
+    </w:lvl>
+    <w:lvl w:ilvl="6" w:tplc="04090001" w:tentative="1">
+      <w:start w:val="1"/>
+      <w:numFmt w:val="bullet"/>
+      <w:lvlText w:val=""/>
+      <w:lvlJc w:val="left"/>
+      <w:pPr>
+        <w:ind w:left="5328" w:hanging="360"/>
+      </w:pPr>
+      <w:rPr>
+        <w:rFonts w:ascii="Symbol" w:hAnsi="Symbol" w:hint="default"/>
+      </w:rPr>
+    </w:lvl>
+    <w:lvl w:ilvl="7" w:tplc="04090003" w:tentative="1">
+      <w:start w:val="1"/>
+      <w:numFmt w:val="bullet"/>
+      <w:lvlText w:val="o"/>
+      <w:lvlJc w:val="left"/>
+      <w:pPr>
+        <w:ind w:left="6048" w:hanging="360"/>
+      </w:pPr>
+      <w:rPr>
+        <w:rFonts w:ascii="Courier New" w:hAnsi="Courier New" w:cs="Courier New" w:hint="default"/>
+      </w:rPr>
+    </w:lvl>
+    <w:lvl w:ilvl="8" w:tplc="04090005" w:tentative="1">
+      <w:start w:val="1"/>
+      <w:numFmt w:val="bullet"/>
+      <w:lvlText w:val=""/>
+      <w:lvlJc w:val="left"/>
+      <w:pPr>
+        <w:ind w:left="6768" w:hanging="360"/>
+      </w:pPr>
+      <w:rPr>
+        <w:rFonts w:ascii="Wingdings" w:hAnsi="Wingdings" w:hint="default"/>
+      </w:rPr>
+    </w:lvl>
+  </w:abstractNum>
+  <w:abstractNum w:abstractNumId="3" w15:restartNumberingAfterBreak="0">
+    <w:nsid w:val="4DCC449F"/>
+    <w:multiLevelType w:val="hybridMultilevel"/>
+    <w:tmpl w:val="80025B6E"/>
+    <w:lvl w:ilvl="0" w:tplc="0409000F">
+      <w:start w:val="1"/>
+      <w:numFmt w:val="decimal"/>
+      <w:lvlText w:val="%1."/>
+      <w:lvlJc w:val="left"/>
+      <w:pPr>
+        <w:ind w:left="720" w:hanging="360"/>
+      </w:pPr>
+      <w:rPr>
         <w:rFonts w:hint="default"/>
       </w:rPr>
     </w:lvl>
-    <w:lvl w:ilvl="1" w:tplc="04090003" w:tentative="1">
-      <w:start w:val="1"/>
-      <w:numFmt w:val="bullet"/>
-      <w:lvlText w:val="o"/>
-      <w:lvlJc w:val="left"/>
-      <w:pPr>
-        <w:ind w:left="1728" w:hanging="360"/>
-      </w:pPr>
-      <w:rPr>
-        <w:rFonts w:ascii="Courier New" w:hAnsi="Courier New" w:cs="Courier New" w:hint="default"/>
-      </w:rPr>
-    </w:lvl>
-    <w:lvl w:ilvl="2" w:tplc="04090005" w:tentative="1">
-      <w:start w:val="1"/>
-      <w:numFmt w:val="bullet"/>
-      <w:lvlText w:val=""/>
-      <w:lvlJc w:val="left"/>
-      <w:pPr>
-        <w:ind w:left="2448" w:hanging="360"/>
-      </w:pPr>
-      <w:rPr>
-        <w:rFonts w:ascii="Wingdings" w:hAnsi="Wingdings" w:hint="default"/>
-      </w:rPr>
-    </w:lvl>
-    <w:lvl w:ilvl="3" w:tplc="04090001" w:tentative="1">
-      <w:start w:val="1"/>
-      <w:numFmt w:val="bullet"/>
-      <w:lvlText w:val=""/>
-      <w:lvlJc w:val="left"/>
-      <w:pPr>
-        <w:ind w:left="3168" w:hanging="360"/>
-      </w:pPr>
-      <w:rPr>
-        <w:rFonts w:ascii="Symbol" w:hAnsi="Symbol" w:hint="default"/>
-      </w:rPr>
-    </w:lvl>
-    <w:lvl w:ilvl="4" w:tplc="04090003" w:tentative="1">
-      <w:start w:val="1"/>
-      <w:numFmt w:val="bullet"/>
-      <w:lvlText w:val="o"/>
-      <w:lvlJc w:val="left"/>
-      <w:pPr>
-        <w:ind w:left="3888" w:hanging="360"/>
-      </w:pPr>
-      <w:rPr>
-        <w:rFonts w:ascii="Courier New" w:hAnsi="Courier New" w:cs="Courier New" w:hint="default"/>
-      </w:rPr>
-    </w:lvl>
-    <w:lvl w:ilvl="5" w:tplc="04090005" w:tentative="1">
-      <w:start w:val="1"/>
-      <w:numFmt w:val="bullet"/>
-      <w:lvlText w:val=""/>
-      <w:lvlJc w:val="left"/>
-      <w:pPr>
-        <w:ind w:left="4608" w:hanging="360"/>
-      </w:pPr>
-      <w:rPr>
-        <w:rFonts w:ascii="Wingdings" w:hAnsi="Wingdings" w:hint="default"/>
-      </w:rPr>
-    </w:lvl>
-    <w:lvl w:ilvl="6" w:tplc="04090001" w:tentative="1">
-      <w:start w:val="1"/>
-      <w:numFmt w:val="bullet"/>
-      <w:lvlText w:val=""/>
-      <w:lvlJc w:val="left"/>
-      <w:pPr>
-        <w:ind w:left="5328" w:hanging="360"/>
-      </w:pPr>
-      <w:rPr>
-        <w:rFonts w:ascii="Symbol" w:hAnsi="Symbol" w:hint="default"/>
-      </w:rPr>
-    </w:lvl>
-    <w:lvl w:ilvl="7" w:tplc="04090003" w:tentative="1">
-      <w:start w:val="1"/>
-      <w:numFmt w:val="bullet"/>
-      <w:lvlText w:val="o"/>
-      <w:lvlJc w:val="left"/>
-      <w:pPr>
-        <w:ind w:left="6048" w:hanging="360"/>
-      </w:pPr>
-      <w:rPr>
-        <w:rFonts w:ascii="Courier New" w:hAnsi="Courier New" w:cs="Courier New" w:hint="default"/>
-      </w:rPr>
-    </w:lvl>
-    <w:lvl w:ilvl="8" w:tplc="04090005" w:tentative="1">
-      <w:start w:val="1"/>
-      <w:numFmt w:val="bullet"/>
-      <w:lvlText w:val=""/>
-      <w:lvlJc w:val="left"/>
-      <w:pPr>
-        <w:ind w:left="6768" w:hanging="360"/>
-      </w:pPr>
-      <w:rPr>
-        <w:rFonts w:ascii="Wingdings" w:hAnsi="Wingdings" w:hint="default"/>
-      </w:rPr>
+    <w:lvl w:ilvl="1" w:tplc="04090019" w:tentative="1">
+      <w:start w:val="1"/>
+      <w:numFmt w:val="lowerLetter"/>
+      <w:lvlText w:val="%2."/>
+      <w:lvlJc w:val="left"/>
+      <w:pPr>
+        <w:ind w:left="1440" w:hanging="360"/>
+      </w:pPr>
+    </w:lvl>
+    <w:lvl w:ilvl="2" w:tplc="0409001B" w:tentative="1">
+      <w:start w:val="1"/>
+      <w:numFmt w:val="lowerRoman"/>
+      <w:lvlText w:val="%3."/>
+      <w:lvlJc w:val="right"/>
+      <w:pPr>
+        <w:ind w:left="2160" w:hanging="180"/>
+      </w:pPr>
+    </w:lvl>
+    <w:lvl w:ilvl="3" w:tplc="0409000F" w:tentative="1">
+      <w:start w:val="1"/>
+      <w:numFmt w:val="decimal"/>
+      <w:lvlText w:val="%4."/>
+      <w:lvlJc w:val="left"/>
+      <w:pPr>
+        <w:ind w:left="2880" w:hanging="360"/>
+      </w:pPr>
+    </w:lvl>
+    <w:lvl w:ilvl="4" w:tplc="04090019" w:tentative="1">
+      <w:start w:val="1"/>
+      <w:numFmt w:val="lowerLetter"/>
+      <w:lvlText w:val="%5."/>
+      <w:lvlJc w:val="left"/>
+      <w:pPr>
+        <w:ind w:left="3600" w:hanging="360"/>
+      </w:pPr>
+    </w:lvl>
+    <w:lvl w:ilvl="5" w:tplc="0409001B" w:tentative="1">
+      <w:start w:val="1"/>
+      <w:numFmt w:val="lowerRoman"/>
+      <w:lvlText w:val="%6."/>
+      <w:lvlJc w:val="right"/>
+      <w:pPr>
+        <w:ind w:left="4320" w:hanging="180"/>
+      </w:pPr>
+    </w:lvl>
+    <w:lvl w:ilvl="6" w:tplc="0409000F" w:tentative="1">
+      <w:start w:val="1"/>
+      <w:numFmt w:val="decimal"/>
+      <w:lvlText w:val="%7."/>
+      <w:lvlJc w:val="left"/>
+      <w:pPr>
+        <w:ind w:left="5040" w:hanging="360"/>
+      </w:pPr>
+    </w:lvl>
+    <w:lvl w:ilvl="7" w:tplc="04090019" w:tentative="1">
+      <w:start w:val="1"/>
+      <w:numFmt w:val="lowerLetter"/>
+      <w:lvlText w:val="%8."/>
+      <w:lvlJc w:val="left"/>
+      <w:pPr>
+        <w:ind w:left="5760" w:hanging="360"/>
+      </w:pPr>
+    </w:lvl>
+    <w:lvl w:ilvl="8" w:tplc="0409001B" w:tentative="1">
+      <w:start w:val="1"/>
+      <w:numFmt w:val="lowerRoman"/>
+      <w:lvlText w:val="%9."/>
+      <w:lvlJc w:val="right"/>
+      <w:pPr>
+        <w:ind w:left="6480" w:hanging="180"/>
+      </w:pPr>
     </w:lvl>
   </w:abstractNum>
-  <w:abstractNum w:abstractNumId="2">
+  <w:abstractNum w:abstractNumId="4" w15:restartNumberingAfterBreak="0">
     <w:nsid w:val="547F638F"/>
     <w:multiLevelType w:val="hybridMultilevel"/>
     <w:tmpl w:val="7152B78A"/>
@@ -1319,7 +1613,7 @@
       </w:rPr>
     </w:lvl>
   </w:abstractNum>
-  <w:abstractNum w:abstractNumId="3">
+  <w:abstractNum w:abstractNumId="5" w15:restartNumberingAfterBreak="0">
     <w:nsid w:val="65355BE4"/>
     <w:multiLevelType w:val="hybridMultilevel"/>
     <w:tmpl w:val="FAEE1DE4"/>
@@ -1408,7 +1702,7 @@
       </w:pPr>
     </w:lvl>
   </w:abstractNum>
-  <w:abstractNum w:abstractNumId="4">
+  <w:abstractNum w:abstractNumId="6" w15:restartNumberingAfterBreak="0">
     <w:nsid w:val="672830E8"/>
     <w:multiLevelType w:val="hybridMultilevel"/>
     <w:tmpl w:val="2ECCA00C"/>
@@ -1497,11 +1791,11 @@
       </w:pPr>
     </w:lvl>
   </w:abstractNum>
-  <w:abstractNum w:abstractNumId="5">
+  <w:abstractNum w:abstractNumId="7" w15:restartNumberingAfterBreak="0">
     <w:nsid w:val="67DC32AD"/>
     <w:multiLevelType w:val="hybridMultilevel"/>
-    <w:tmpl w:val="89168BC4"/>
-    <w:lvl w:ilvl="0" w:tplc="E0C6AB88">
+    <w:tmpl w:val="B7BE8B68"/>
+    <w:lvl w:ilvl="0" w:tplc="8836E6C6">
       <w:start w:val="1"/>
       <w:numFmt w:val="decimal"/>
       <w:lvlText w:val="%1."/>
@@ -1511,6 +1805,7 @@
       </w:pPr>
       <w:rPr>
         <w:rFonts w:hint="default"/>
+        <w:sz w:val="24"/>
       </w:rPr>
     </w:lvl>
     <w:lvl w:ilvl="1" w:tplc="04090003" w:tentative="1">
@@ -1611,22 +1906,28 @@
     </w:lvl>
   </w:abstractNum>
   <w:num w:numId="1">
+    <w:abstractNumId w:val="6"/>
+  </w:num>
+  <w:num w:numId="2">
+    <w:abstractNumId w:val="5"/>
+  </w:num>
+  <w:num w:numId="3">
+    <w:abstractNumId w:val="1"/>
+  </w:num>
+  <w:num w:numId="4">
+    <w:abstractNumId w:val="2"/>
+  </w:num>
+  <w:num w:numId="5">
     <w:abstractNumId w:val="4"/>
   </w:num>
-  <w:num w:numId="2">
+  <w:num w:numId="6">
+    <w:abstractNumId w:val="7"/>
+  </w:num>
+  <w:num w:numId="7">
     <w:abstractNumId w:val="3"/>
   </w:num>
-  <w:num w:numId="3">
+  <w:num w:numId="8">
     <w:abstractNumId w:val="0"/>
-  </w:num>
-  <w:num w:numId="4">
-    <w:abstractNumId w:val="1"/>
-  </w:num>
-  <w:num w:numId="5">
-    <w:abstractNumId w:val="2"/>
-  </w:num>
-  <w:num w:numId="6">
-    <w:abstractNumId w:val="5"/>
   </w:num>
 </w:numbering>
 </file>

</xml_diff>